<commit_message>
Need to fix the PHP
</commit_message>
<xml_diff>
--- a/Requirements and Resources List Pro-forma.docx
+++ b/Requirements and Resources List Pro-forma.docx
@@ -153,7 +153,8 @@
           <w:p>
             <w:pPr>
               <w:pStyle w:val="Default"/>
-              <w:widowControl/>
+              <w:widowControl w:val="false"/>
+              <w:suppressAutoHyphens w:val="true"/>
               <w:spacing w:before="0" w:after="0"/>
               <w:jc w:val="left"/>
               <w:rPr>
@@ -177,7 +178,8 @@
           <w:p>
             <w:pPr>
               <w:pStyle w:val="Default"/>
-              <w:widowControl/>
+              <w:widowControl w:val="false"/>
+              <w:suppressAutoHyphens w:val="true"/>
               <w:spacing w:before="0" w:after="0"/>
               <w:jc w:val="left"/>
               <w:rPr>
@@ -187,11 +189,8 @@
             </w:pPr>
             <w:r>
               <w:rPr>
-                <w:rFonts w:eastAsia="Calibri"/>
-                <w:kern w:val="0"/>
                 <w:sz w:val="16"/>
                 <w:szCs w:val="16"/>
-                <w:lang w:val="en-GB" w:eastAsia="en-US" w:bidi="ar-SA"/>
               </w:rPr>
             </w:r>
           </w:p>
@@ -209,7 +208,8 @@
           <w:p>
             <w:pPr>
               <w:pStyle w:val="Default"/>
-              <w:widowControl/>
+              <w:widowControl w:val="false"/>
+              <w:suppressAutoHyphens w:val="true"/>
               <w:spacing w:before="0" w:after="0"/>
               <w:jc w:val="left"/>
               <w:rPr>
@@ -242,11 +242,36 @@
               </w:rPr>
               <w:t>Fun Farms</w:t>
             </w:r>
-          </w:p>
-          <w:p>
-            <w:pPr>
-              <w:pStyle w:val="Default"/>
-              <w:widowControl/>
+            <w:r>
+              <w:rPr>
+                <w:rFonts w:eastAsia="Calibri"/>
+                <w:bCs/>
+                <w:color w:val="2F5496" w:themeColor="accent5" w:themeShade="bf"/>
+                <w:kern w:val="0"/>
+                <w:sz w:val="22"/>
+                <w:szCs w:val="22"/>
+                <w:lang w:val="en-GB" w:eastAsia="en-US" w:bidi="ar-SA"/>
+              </w:rPr>
+              <w:t xml:space="preserve"> </w:t>
+            </w:r>
+            <w:r>
+              <w:rPr>
+                <w:rFonts w:eastAsia="Calibri"/>
+                <w:bCs/>
+                <w:color w:val="000000" w:themeShade="bf"/>
+                <w:kern w:val="0"/>
+                <w:sz w:val="22"/>
+                <w:szCs w:val="22"/>
+                <w:lang w:val="en-GB" w:eastAsia="en-US" w:bidi="ar-SA"/>
+              </w:rPr>
+              <w:t>(Apprenticeship Assignment)</w:t>
+            </w:r>
+          </w:p>
+          <w:p>
+            <w:pPr>
+              <w:pStyle w:val="Default"/>
+              <w:widowControl w:val="false"/>
+              <w:suppressAutoHyphens w:val="true"/>
               <w:spacing w:before="0" w:after="0"/>
               <w:jc w:val="left"/>
               <w:rPr>
@@ -256,11 +281,8 @@
             </w:pPr>
             <w:r>
               <w:rPr>
-                <w:rFonts w:eastAsia="Calibri"/>
-                <w:kern w:val="0"/>
                 <w:sz w:val="23"/>
                 <w:szCs w:val="23"/>
-                <w:lang w:val="en-GB" w:eastAsia="en-US" w:bidi="ar-SA"/>
               </w:rPr>
             </w:r>
           </w:p>
@@ -276,7 +298,8 @@
           <w:p>
             <w:pPr>
               <w:pStyle w:val="Default"/>
-              <w:widowControl/>
+              <w:widowControl w:val="false"/>
+              <w:suppressAutoHyphens w:val="true"/>
               <w:spacing w:before="0" w:after="0"/>
               <w:jc w:val="left"/>
               <w:rPr>
@@ -301,7 +324,8 @@
           <w:p>
             <w:pPr>
               <w:pStyle w:val="Default"/>
-              <w:widowControl/>
+              <w:widowControl w:val="false"/>
+              <w:suppressAutoHyphens w:val="true"/>
               <w:spacing w:before="0" w:after="0"/>
               <w:jc w:val="left"/>
               <w:rPr>
@@ -315,21 +339,19 @@
             </w:pPr>
             <w:r>
               <w:rPr>
-                <w:rFonts w:eastAsia="Calibri"/>
                 <w:b/>
                 <w:bCs/>
                 <w:color w:val="2F5496" w:themeColor="accent5" w:themeShade="bf"/>
-                <w:kern w:val="0"/>
                 <w:sz w:val="23"/>
                 <w:szCs w:val="23"/>
-                <w:lang w:val="en-GB" w:eastAsia="en-US" w:bidi="ar-SA"/>
               </w:rPr>
             </w:r>
           </w:p>
           <w:p>
             <w:pPr>
               <w:pStyle w:val="Normal"/>
-              <w:widowControl/>
+              <w:widowControl w:val="false"/>
+              <w:suppressAutoHyphens w:val="true"/>
               <w:spacing w:lineRule="auto" w:line="240" w:before="0" w:after="0"/>
               <w:jc w:val="left"/>
               <w:rPr>
@@ -354,7 +376,8 @@
           <w:p>
             <w:pPr>
               <w:pStyle w:val="Default"/>
-              <w:widowControl/>
+              <w:widowControl w:val="false"/>
+              <w:suppressAutoHyphens w:val="true"/>
               <w:spacing w:before="0" w:after="0"/>
               <w:jc w:val="left"/>
               <w:rPr>
@@ -368,21 +391,19 @@
             </w:pPr>
             <w:r>
               <w:rPr>
-                <w:rFonts w:eastAsia="Calibri"/>
                 <w:b/>
                 <w:bCs/>
                 <w:color w:val="2F5496" w:themeColor="accent5" w:themeShade="bf"/>
-                <w:kern w:val="0"/>
                 <w:sz w:val="23"/>
                 <w:szCs w:val="23"/>
-                <w:lang w:val="en-GB" w:eastAsia="en-US" w:bidi="ar-SA"/>
-              </w:rPr>
-            </w:r>
-          </w:p>
-          <w:p>
-            <w:pPr>
-              <w:pStyle w:val="Default"/>
-              <w:widowControl/>
+              </w:rPr>
+            </w:r>
+          </w:p>
+          <w:p>
+            <w:pPr>
+              <w:pStyle w:val="Default"/>
+              <w:widowControl w:val="false"/>
+              <w:suppressAutoHyphens w:val="true"/>
               <w:spacing w:before="0" w:after="0"/>
               <w:jc w:val="left"/>
               <w:rPr>
@@ -392,11 +413,8 @@
             </w:pPr>
             <w:r>
               <w:rPr>
-                <w:rFonts w:eastAsia="Calibri"/>
-                <w:kern w:val="0"/>
                 <w:sz w:val="23"/>
                 <w:szCs w:val="23"/>
-                <w:lang w:val="en-GB" w:eastAsia="en-US" w:bidi="ar-SA"/>
               </w:rPr>
             </w:r>
           </w:p>
@@ -412,7 +430,8 @@
           <w:p>
             <w:pPr>
               <w:pStyle w:val="Default"/>
-              <w:widowControl/>
+              <w:widowControl w:val="false"/>
+              <w:suppressAutoHyphens w:val="true"/>
               <w:spacing w:before="0" w:after="0"/>
               <w:jc w:val="left"/>
               <w:rPr>
@@ -437,7 +456,8 @@
           <w:p>
             <w:pPr>
               <w:pStyle w:val="Default"/>
-              <w:widowControl/>
+              <w:widowControl w:val="false"/>
+              <w:suppressAutoHyphens w:val="true"/>
               <w:spacing w:before="0" w:after="0"/>
               <w:jc w:val="left"/>
               <w:rPr>
@@ -451,21 +471,19 @@
             </w:pPr>
             <w:r>
               <w:rPr>
-                <w:rFonts w:eastAsia="Calibri"/>
                 <w:b/>
                 <w:bCs/>
                 <w:color w:val="2F5496" w:themeColor="accent5" w:themeShade="bf"/>
-                <w:kern w:val="0"/>
                 <w:sz w:val="23"/>
                 <w:szCs w:val="23"/>
-                <w:lang w:val="en-GB" w:eastAsia="en-US" w:bidi="ar-SA"/>
               </w:rPr>
             </w:r>
           </w:p>
           <w:p>
             <w:pPr>
               <w:pStyle w:val="Normal"/>
-              <w:widowControl/>
+              <w:widowControl w:val="false"/>
+              <w:suppressAutoHyphens w:val="true"/>
               <w:spacing w:lineRule="auto" w:line="240" w:before="0" w:after="0"/>
               <w:jc w:val="left"/>
               <w:rPr>
@@ -490,7 +508,8 @@
           <w:p>
             <w:pPr>
               <w:pStyle w:val="Default"/>
-              <w:widowControl/>
+              <w:widowControl w:val="false"/>
+              <w:suppressAutoHyphens w:val="true"/>
               <w:spacing w:before="0" w:after="0"/>
               <w:jc w:val="left"/>
               <w:rPr>
@@ -504,21 +523,19 @@
             </w:pPr>
             <w:r>
               <w:rPr>
-                <w:rFonts w:eastAsia="Calibri"/>
                 <w:b/>
                 <w:bCs/>
                 <w:color w:val="2F5496" w:themeColor="accent5" w:themeShade="bf"/>
-                <w:kern w:val="0"/>
                 <w:sz w:val="23"/>
                 <w:szCs w:val="23"/>
-                <w:lang w:val="en-GB" w:eastAsia="en-US" w:bidi="ar-SA"/>
-              </w:rPr>
-            </w:r>
-          </w:p>
-          <w:p>
-            <w:pPr>
-              <w:pStyle w:val="Default"/>
-              <w:widowControl/>
+              </w:rPr>
+            </w:r>
+          </w:p>
+          <w:p>
+            <w:pPr>
+              <w:pStyle w:val="Default"/>
+              <w:widowControl w:val="false"/>
+              <w:suppressAutoHyphens w:val="true"/>
               <w:spacing w:before="0" w:after="0"/>
               <w:jc w:val="left"/>
               <w:rPr>
@@ -531,13 +548,10 @@
             </w:pPr>
             <w:r>
               <w:rPr>
-                <w:rFonts w:eastAsia="Calibri"/>
                 <w:b/>
                 <w:bCs/>
-                <w:kern w:val="0"/>
                 <w:sz w:val="23"/>
                 <w:szCs w:val="23"/>
-                <w:lang w:val="en-GB" w:eastAsia="en-US" w:bidi="ar-SA"/>
               </w:rPr>
             </w:r>
           </w:p>
@@ -553,7 +567,8 @@
           <w:p>
             <w:pPr>
               <w:pStyle w:val="Default"/>
-              <w:widowControl/>
+              <w:widowControl w:val="false"/>
+              <w:suppressAutoHyphens w:val="true"/>
               <w:spacing w:before="0" w:after="0"/>
               <w:jc w:val="left"/>
               <w:rPr>
@@ -578,82 +593,112 @@
           <w:p>
             <w:pPr>
               <w:pStyle w:val="Default"/>
-              <w:widowControl/>
-              <w:spacing w:before="0" w:after="0"/>
-              <w:jc w:val="left"/>
-              <w:rPr>
-                <w:bCs/>
-                <w:color w:val="2F5496" w:themeColor="accent5" w:themeShade="bf"/>
-                <w:sz w:val="22"/>
-                <w:szCs w:val="22"/>
-              </w:rPr>
-            </w:pPr>
-            <w:r>
+              <w:widowControl w:val="false"/>
+              <w:suppressAutoHyphens w:val="true"/>
+              <w:spacing w:before="0" w:after="0"/>
+              <w:jc w:val="left"/>
+              <w:rPr>
+                <w:bCs/>
+                <w:color w:val="2F5496" w:themeColor="accent5" w:themeShade="bf"/>
+                <w:sz w:val="22"/>
+                <w:szCs w:val="22"/>
+              </w:rPr>
+            </w:pPr>
+            <w:r>
+              <w:rPr>
+                <w:bCs/>
+                <w:color w:val="2F5496" w:themeColor="accent5" w:themeShade="bf"/>
+                <w:sz w:val="22"/>
+                <w:szCs w:val="22"/>
+              </w:rPr>
+            </w:r>
+          </w:p>
+          <w:p>
+            <w:pPr>
+              <w:pStyle w:val="Normal"/>
+              <w:widowControl w:val="false"/>
+              <w:suppressAutoHyphens w:val="true"/>
+              <w:spacing w:lineRule="auto" w:line="240" w:before="0" w:after="0"/>
+              <w:jc w:val="left"/>
               <w:rPr>
                 <w:rFonts w:eastAsia="Calibri"/>
-                <w:bCs/>
-                <w:color w:val="2F5496" w:themeColor="accent5" w:themeShade="bf"/>
-                <w:kern w:val="0"/>
-                <w:sz w:val="22"/>
-                <w:szCs w:val="22"/>
-                <w:lang w:val="en-GB" w:eastAsia="en-US" w:bidi="ar-SA"/>
-              </w:rPr>
+                <w:kern w:val="0"/>
+                <w:sz w:val="22"/>
+                <w:szCs w:val="22"/>
+                <w:lang w:val="en-GB" w:eastAsia="en-US" w:bidi="ar-SA"/>
+              </w:rPr>
+            </w:pPr>
+            <w:r>
+              <w:rPr>
+                <w:rFonts w:eastAsia="Calibri" w:cs=""/>
+                <w:kern w:val="0"/>
+                <w:sz w:val="22"/>
+                <w:szCs w:val="22"/>
+                <w:lang w:val="en-GB" w:eastAsia="en-US" w:bidi="ar-SA"/>
+              </w:rPr>
+              <w:t>The website will have a home, petting zoo, café, and kids play park page.</w:t>
             </w:r>
           </w:p>
           <w:p>
             <w:pPr>
               <w:pStyle w:val="Normal"/>
-              <w:widowControl/>
+              <w:widowControl w:val="false"/>
+              <w:suppressAutoHyphens w:val="true"/>
               <w:spacing w:lineRule="auto" w:line="240" w:before="0" w:after="0"/>
               <w:jc w:val="left"/>
               <w:rPr>
+                <w:rFonts w:ascii="Calibri" w:hAnsi="Calibri" w:eastAsia="Calibri" w:cs=""/>
+                <w:kern w:val="0"/>
+                <w:sz w:val="22"/>
+                <w:szCs w:val="22"/>
+                <w:lang w:val="en-GB" w:eastAsia="en-US" w:bidi="ar-SA"/>
+              </w:rPr>
+            </w:pPr>
+            <w:r>
+              <w:rPr>
+                <w:rFonts w:eastAsia="Calibri" w:cs=""/>
+                <w:kern w:val="0"/>
+                <w:sz w:val="22"/>
+                <w:szCs w:val="22"/>
+                <w:lang w:val="en-GB" w:eastAsia="en-US" w:bidi="ar-SA"/>
+              </w:rPr>
+              <w:t>All the pages must be able to access the others (through the navigation bar)</w:t>
+            </w:r>
+          </w:p>
+          <w:p>
+            <w:pPr>
+              <w:pStyle w:val="Default"/>
+              <w:widowControl w:val="false"/>
+              <w:suppressAutoHyphens w:val="true"/>
+              <w:spacing w:before="0" w:after="0"/>
+              <w:jc w:val="left"/>
+              <w:rPr>
                 <w:rFonts w:eastAsia="Calibri"/>
-                <w:kern w:val="0"/>
-                <w:sz w:val="22"/>
-                <w:szCs w:val="22"/>
-                <w:lang w:val="en-GB" w:eastAsia="en-US" w:bidi="ar-SA"/>
-              </w:rPr>
-            </w:pPr>
-            <w:r>
-              <w:rPr>
-                <w:rFonts w:eastAsia="Calibri" w:cs=""/>
-                <w:kern w:val="0"/>
-                <w:sz w:val="22"/>
-                <w:szCs w:val="22"/>
-                <w:lang w:val="en-GB" w:eastAsia="en-US" w:bidi="ar-SA"/>
-              </w:rPr>
-              <w:t>The website will have a home, petting zoo, café, and kids play park page.</w:t>
-            </w:r>
-          </w:p>
-          <w:p>
-            <w:pPr>
-              <w:pStyle w:val="Normal"/>
-              <w:widowControl/>
-              <w:spacing w:lineRule="auto" w:line="240" w:before="0" w:after="0"/>
-              <w:jc w:val="left"/>
-              <w:rPr>
-                <w:rFonts w:ascii="Calibri" w:hAnsi="Calibri" w:eastAsia="Calibri" w:cs=""/>
-                <w:kern w:val="0"/>
-                <w:sz w:val="22"/>
-                <w:szCs w:val="22"/>
-                <w:lang w:val="en-GB" w:eastAsia="en-US" w:bidi="ar-SA"/>
-              </w:rPr>
-            </w:pPr>
-            <w:r>
-              <w:rPr>
-                <w:rFonts w:eastAsia="Calibri" w:cs=""/>
-                <w:kern w:val="0"/>
-                <w:sz w:val="22"/>
-                <w:szCs w:val="22"/>
-                <w:lang w:val="en-GB" w:eastAsia="en-US" w:bidi="ar-SA"/>
-              </w:rPr>
-              <w:t>All the pages must be able to access the others (through the navigation bar)</w:t>
-            </w:r>
-          </w:p>
-          <w:p>
-            <w:pPr>
-              <w:pStyle w:val="Default"/>
-              <w:widowControl/>
+                <w:bCs/>
+                <w:kern w:val="0"/>
+                <w:sz w:val="22"/>
+                <w:szCs w:val="22"/>
+                <w:lang w:val="en-GB" w:eastAsia="en-US" w:bidi="ar-SA"/>
+              </w:rPr>
+            </w:pPr>
+            <w:r>
+              <w:rPr>
+                <w:rFonts w:eastAsia="Calibri" w:ascii="Calibri" w:hAnsi="Calibri"/>
+                <w:bCs/>
+                <w:color w:val="000000" w:themeShade="bf"/>
+                <w:kern w:val="0"/>
+                <w:sz w:val="22"/>
+                <w:szCs w:val="22"/>
+                <w:lang w:val="en-GB" w:eastAsia="en-US" w:bidi="ar-SA"/>
+              </w:rPr>
+              <w:t>The website must state or otherwise show its location</w:t>
+            </w:r>
+          </w:p>
+          <w:p>
+            <w:pPr>
+              <w:pStyle w:val="Default"/>
+              <w:widowControl w:val="false"/>
+              <w:suppressAutoHyphens w:val="true"/>
               <w:spacing w:before="0" w:after="0"/>
               <w:jc w:val="left"/>
               <w:rPr>
@@ -675,41 +720,14 @@
                 <w:szCs w:val="22"/>
                 <w:lang w:val="en-GB" w:eastAsia="en-US" w:bidi="ar-SA"/>
               </w:rPr>
-              <w:t>The website must state/show its location</w:t>
-            </w:r>
-          </w:p>
-          <w:p>
-            <w:pPr>
-              <w:pStyle w:val="Default"/>
-              <w:widowControl/>
-              <w:spacing w:before="0" w:after="0"/>
-              <w:jc w:val="left"/>
-              <w:rPr>
-                <w:rFonts w:eastAsia="Calibri"/>
-                <w:bCs/>
-                <w:kern w:val="0"/>
-                <w:sz w:val="22"/>
-                <w:szCs w:val="22"/>
-                <w:lang w:val="en-GB" w:eastAsia="en-US" w:bidi="ar-SA"/>
-              </w:rPr>
-            </w:pPr>
-            <w:r>
-              <w:rPr>
-                <w:rFonts w:eastAsia="Calibri" w:ascii="Calibri" w:hAnsi="Calibri"/>
-                <w:bCs/>
-                <w:color w:val="000000" w:themeShade="bf"/>
-                <w:kern w:val="0"/>
-                <w:sz w:val="22"/>
-                <w:szCs w:val="22"/>
-                <w:lang w:val="en-GB" w:eastAsia="en-US" w:bidi="ar-SA"/>
-              </w:rPr>
               <w:t>The website must say things it sells and the services it provides</w:t>
             </w:r>
           </w:p>
           <w:p>
             <w:pPr>
               <w:pStyle w:val="Default"/>
-              <w:widowControl/>
+              <w:widowControl w:val="false"/>
+              <w:suppressAutoHyphens w:val="true"/>
               <w:spacing w:before="0" w:after="0"/>
               <w:jc w:val="left"/>
               <w:rPr>
@@ -719,12 +737,8 @@
             </w:pPr>
             <w:r>
               <w:rPr>
-                <w:rFonts w:eastAsia="Calibri"/>
-                <w:bCs/>
-                <w:kern w:val="0"/>
-                <w:sz w:val="22"/>
-                <w:szCs w:val="22"/>
-                <w:lang w:val="en-GB" w:eastAsia="en-US" w:bidi="ar-SA"/>
+                <w:rFonts w:ascii="Calibri" w:hAnsi="Calibri"/>
+                <w:color w:val="000000" w:themeShade="bf"/>
               </w:rPr>
             </w:r>
           </w:p>
@@ -740,7 +754,8 @@
           <w:p>
             <w:pPr>
               <w:pStyle w:val="Default"/>
-              <w:widowControl/>
+              <w:widowControl w:val="false"/>
+              <w:suppressAutoHyphens w:val="true"/>
               <w:spacing w:before="0" w:after="0"/>
               <w:jc w:val="left"/>
               <w:rPr>
@@ -765,32 +780,31 @@
           <w:p>
             <w:pPr>
               <w:pStyle w:val="Default"/>
-              <w:widowControl/>
-              <w:spacing w:before="0" w:after="0"/>
-              <w:jc w:val="left"/>
-              <w:rPr>
-                <w:bCs/>
-                <w:color w:val="2F5496" w:themeColor="accent5" w:themeShade="bf"/>
-                <w:sz w:val="22"/>
-                <w:szCs w:val="22"/>
-              </w:rPr>
-            </w:pPr>
-            <w:r>
-              <w:rPr>
-                <w:rFonts w:eastAsia="Calibri"/>
-                <w:bCs/>
-                <w:color w:val="2F5496" w:themeColor="accent5" w:themeShade="bf"/>
-                <w:kern w:val="0"/>
-                <w:sz w:val="22"/>
-                <w:szCs w:val="22"/>
-                <w:lang w:val="en-GB" w:eastAsia="en-US" w:bidi="ar-SA"/>
+              <w:widowControl w:val="false"/>
+              <w:suppressAutoHyphens w:val="true"/>
+              <w:spacing w:before="0" w:after="0"/>
+              <w:jc w:val="left"/>
+              <w:rPr>
+                <w:bCs/>
+                <w:color w:val="2F5496" w:themeColor="accent5" w:themeShade="bf"/>
+                <w:sz w:val="22"/>
+                <w:szCs w:val="22"/>
+              </w:rPr>
+            </w:pPr>
+            <w:r>
+              <w:rPr>
+                <w:bCs/>
+                <w:color w:val="2F5496" w:themeColor="accent5" w:themeShade="bf"/>
+                <w:sz w:val="22"/>
+                <w:szCs w:val="22"/>
               </w:rPr>
             </w:r>
           </w:p>
           <w:p>
             <w:pPr>
               <w:pStyle w:val="Normal"/>
-              <w:widowControl/>
+              <w:widowControl w:val="false"/>
+              <w:suppressAutoHyphens w:val="true"/>
               <w:spacing w:lineRule="auto" w:line="240" w:before="0" w:after="0"/>
               <w:jc w:val="left"/>
               <w:rPr>
@@ -815,7 +829,8 @@
           <w:p>
             <w:pPr>
               <w:pStyle w:val="Normal"/>
-              <w:widowControl/>
+              <w:widowControl w:val="false"/>
+              <w:suppressAutoHyphens w:val="true"/>
               <w:spacing w:lineRule="auto" w:line="240" w:before="0" w:after="0"/>
               <w:jc w:val="left"/>
               <w:rPr>
@@ -839,7 +854,8 @@
           <w:p>
             <w:pPr>
               <w:pStyle w:val="Normal"/>
-              <w:widowControl/>
+              <w:widowControl w:val="false"/>
+              <w:suppressAutoHyphens w:val="true"/>
               <w:spacing w:lineRule="auto" w:line="240" w:before="0" w:after="0"/>
               <w:jc w:val="left"/>
               <w:rPr>
@@ -864,57 +880,54 @@
           <w:p>
             <w:pPr>
               <w:pStyle w:val="Default"/>
-              <w:widowControl/>
-              <w:spacing w:before="0" w:after="0"/>
-              <w:jc w:val="left"/>
-              <w:rPr>
-                <w:bCs/>
-                <w:color w:val="2F5496" w:themeColor="accent5" w:themeShade="bf"/>
-                <w:sz w:val="22"/>
-                <w:szCs w:val="22"/>
-              </w:rPr>
-            </w:pPr>
-            <w:r>
-              <w:rPr>
-                <w:rFonts w:eastAsia="Calibri"/>
-                <w:bCs/>
-                <w:color w:val="2F5496" w:themeColor="accent5" w:themeShade="bf"/>
-                <w:kern w:val="0"/>
-                <w:sz w:val="22"/>
-                <w:szCs w:val="22"/>
-                <w:lang w:val="en-GB" w:eastAsia="en-US" w:bidi="ar-SA"/>
-              </w:rPr>
-            </w:r>
-          </w:p>
-          <w:p>
-            <w:pPr>
-              <w:pStyle w:val="Default"/>
-              <w:widowControl/>
-              <w:spacing w:before="0" w:after="0"/>
-              <w:jc w:val="left"/>
-              <w:rPr>
-                <w:bCs/>
-                <w:color w:val="2F5496" w:themeColor="accent5" w:themeShade="bf"/>
-                <w:sz w:val="22"/>
-                <w:szCs w:val="22"/>
-              </w:rPr>
-            </w:pPr>
-            <w:r>
-              <w:rPr>
-                <w:rFonts w:eastAsia="Calibri"/>
-                <w:bCs/>
-                <w:color w:val="2F5496" w:themeColor="accent5" w:themeShade="bf"/>
-                <w:kern w:val="0"/>
-                <w:sz w:val="22"/>
-                <w:szCs w:val="22"/>
-                <w:lang w:val="en-GB" w:eastAsia="en-US" w:bidi="ar-SA"/>
-              </w:rPr>
-            </w:r>
-          </w:p>
-          <w:p>
-            <w:pPr>
-              <w:pStyle w:val="Default"/>
-              <w:widowControl/>
+              <w:widowControl w:val="false"/>
+              <w:suppressAutoHyphens w:val="true"/>
+              <w:spacing w:before="0" w:after="0"/>
+              <w:jc w:val="left"/>
+              <w:rPr>
+                <w:bCs/>
+                <w:color w:val="2F5496" w:themeColor="accent5" w:themeShade="bf"/>
+                <w:sz w:val="22"/>
+                <w:szCs w:val="22"/>
+              </w:rPr>
+            </w:pPr>
+            <w:r>
+              <w:rPr>
+                <w:bCs/>
+                <w:color w:val="2F5496" w:themeColor="accent5" w:themeShade="bf"/>
+                <w:sz w:val="22"/>
+                <w:szCs w:val="22"/>
+              </w:rPr>
+            </w:r>
+          </w:p>
+          <w:p>
+            <w:pPr>
+              <w:pStyle w:val="Default"/>
+              <w:widowControl w:val="false"/>
+              <w:suppressAutoHyphens w:val="true"/>
+              <w:spacing w:before="0" w:after="0"/>
+              <w:jc w:val="left"/>
+              <w:rPr>
+                <w:bCs/>
+                <w:color w:val="2F5496" w:themeColor="accent5" w:themeShade="bf"/>
+                <w:sz w:val="22"/>
+                <w:szCs w:val="22"/>
+              </w:rPr>
+            </w:pPr>
+            <w:r>
+              <w:rPr>
+                <w:bCs/>
+                <w:color w:val="2F5496" w:themeColor="accent5" w:themeShade="bf"/>
+                <w:sz w:val="22"/>
+                <w:szCs w:val="22"/>
+              </w:rPr>
+            </w:r>
+          </w:p>
+          <w:p>
+            <w:pPr>
+              <w:pStyle w:val="Default"/>
+              <w:widowControl w:val="false"/>
+              <w:suppressAutoHyphens w:val="true"/>
               <w:spacing w:before="0" w:after="0"/>
               <w:jc w:val="left"/>
               <w:rPr>
@@ -927,13 +940,10 @@
             </w:pPr>
             <w:r>
               <w:rPr>
-                <w:rFonts w:eastAsia="Calibri"/>
                 <w:b/>
                 <w:bCs/>
-                <w:kern w:val="0"/>
                 <w:sz w:val="23"/>
                 <w:szCs w:val="23"/>
-                <w:lang w:val="en-GB" w:eastAsia="en-US" w:bidi="ar-SA"/>
               </w:rPr>
             </w:r>
           </w:p>
@@ -949,7 +959,8 @@
           <w:p>
             <w:pPr>
               <w:pStyle w:val="Default"/>
-              <w:widowControl/>
+              <w:widowControl w:val="false"/>
+              <w:suppressAutoHyphens w:val="true"/>
               <w:spacing w:before="0" w:after="0"/>
               <w:jc w:val="left"/>
               <w:rPr>
@@ -974,61 +985,162 @@
           <w:p>
             <w:pPr>
               <w:pStyle w:val="Default"/>
-              <w:widowControl/>
-              <w:spacing w:before="0" w:after="0"/>
-              <w:jc w:val="left"/>
-              <w:rPr>
-                <w:bCs/>
-                <w:color w:val="2F5496" w:themeColor="accent5" w:themeShade="bf"/>
-                <w:sz w:val="22"/>
-                <w:szCs w:val="22"/>
-              </w:rPr>
-            </w:pPr>
-            <w:r>
+              <w:widowControl w:val="false"/>
+              <w:suppressAutoHyphens w:val="true"/>
+              <w:spacing w:before="0" w:after="0"/>
+              <w:jc w:val="left"/>
+              <w:rPr>
+                <w:bCs/>
+                <w:color w:val="2F5496" w:themeColor="accent5" w:themeShade="bf"/>
+                <w:sz w:val="22"/>
+                <w:szCs w:val="22"/>
+              </w:rPr>
+            </w:pPr>
+            <w:r>
+              <w:rPr>
+                <w:bCs/>
+                <w:color w:val="2F5496" w:themeColor="accent5" w:themeShade="bf"/>
+                <w:sz w:val="22"/>
+                <w:szCs w:val="22"/>
+              </w:rPr>
+            </w:r>
+          </w:p>
+          <w:p>
+            <w:pPr>
+              <w:pStyle w:val="Default"/>
+              <w:widowControl w:val="false"/>
+              <w:suppressAutoHyphens w:val="true"/>
+              <w:spacing w:before="0" w:after="0"/>
+              <w:jc w:val="left"/>
+              <w:rPr>
+                <w:bCs/>
+                <w:color w:val="2F5496" w:themeColor="accent5" w:themeShade="bf"/>
+                <w:sz w:val="22"/>
+                <w:szCs w:val="22"/>
+              </w:rPr>
+            </w:pPr>
+            <w:r>
+              <w:rPr>
+                <w:bCs/>
+                <w:color w:val="2F5496" w:themeColor="accent5" w:themeShade="bf"/>
+                <w:sz w:val="22"/>
+                <w:szCs w:val="22"/>
+              </w:rPr>
+            </w:r>
+          </w:p>
+          <w:p>
+            <w:pPr>
+              <w:pStyle w:val="Normal"/>
+              <w:widowControl w:val="false"/>
+              <w:suppressAutoHyphens w:val="true"/>
+              <w:spacing w:lineRule="auto" w:line="240" w:before="0" w:after="0"/>
+              <w:jc w:val="left"/>
+              <w:rPr>
+                <w:rFonts w:ascii="Calibri" w:hAnsi="Calibri" w:eastAsia="Calibri" w:cs=""/>
+                <w:kern w:val="0"/>
+                <w:sz w:val="22"/>
+                <w:szCs w:val="22"/>
+                <w:lang w:val="en-GB" w:eastAsia="en-US" w:bidi="ar-SA"/>
+              </w:rPr>
+            </w:pPr>
+            <w:r>
+              <w:rPr>
+                <w:rFonts w:eastAsia="Calibri" w:cs=""/>
+                <w:kern w:val="0"/>
+                <w:sz w:val="22"/>
+                <w:szCs w:val="22"/>
+                <w:lang w:val="en-GB" w:eastAsia="en-US" w:bidi="ar-SA"/>
+              </w:rPr>
+              <w:t>The website will need to display the location, the opening and closing times, the goods and services the that Fun Farms provides. The website will need a logo (which I’ll need to make) and pictures for the petting zoo</w:t>
+            </w:r>
+          </w:p>
+          <w:p>
+            <w:pPr>
+              <w:pStyle w:val="Normal"/>
+              <w:widowControl w:val="false"/>
+              <w:suppressAutoHyphens w:val="true"/>
+              <w:spacing w:lineRule="auto" w:line="240" w:before="0" w:after="0"/>
+              <w:jc w:val="left"/>
+              <w:rPr>
+                <w:rFonts w:ascii="Calibri" w:hAnsi="Calibri" w:eastAsia="Calibri" w:cs=""/>
+                <w:kern w:val="0"/>
+                <w:sz w:val="22"/>
+                <w:szCs w:val="22"/>
+                <w:lang w:val="en-GB" w:eastAsia="en-US" w:bidi="ar-SA"/>
+              </w:rPr>
+            </w:pPr>
+            <w:r>
+              <w:rPr>
+                <w:rFonts w:eastAsia="Calibri" w:cs=""/>
+                <w:kern w:val="0"/>
+                <w:sz w:val="22"/>
+                <w:szCs w:val="22"/>
+                <w:lang w:val="en-GB" w:eastAsia="en-US" w:bidi="ar-SA"/>
+              </w:rPr>
+            </w:r>
+          </w:p>
+          <w:p>
+            <w:pPr>
+              <w:pStyle w:val="Normal"/>
+              <w:widowControl w:val="false"/>
+              <w:suppressAutoHyphens w:val="true"/>
+              <w:spacing w:lineRule="auto" w:line="240" w:before="0" w:after="0"/>
+              <w:jc w:val="left"/>
+              <w:rPr>
+                <w:rFonts w:ascii="Calibri" w:hAnsi="Calibri" w:eastAsia="Calibri" w:cs="" w:asciiTheme="minorHAnsi" w:cstheme="minorBidi" w:eastAsiaTheme="minorHAnsi" w:hAnsiTheme="minorHAnsi"/>
+                <w:color w:val="auto"/>
+                <w:kern w:val="0"/>
+                <w:sz w:val="22"/>
+                <w:szCs w:val="22"/>
+                <w:lang w:val="en-GB" w:eastAsia="en-US" w:bidi="ar-SA"/>
+              </w:rPr>
+            </w:pPr>
+            <w:r>
+              <w:rPr>
+                <w:rFonts w:eastAsia="Calibri" w:cs="" w:cstheme="minorBidi" w:eastAsiaTheme="minorHAnsi"/>
+                <w:color w:val="auto"/>
+                <w:kern w:val="0"/>
+                <w:sz w:val="22"/>
+                <w:szCs w:val="22"/>
+                <w:lang w:val="en-GB" w:eastAsia="en-US" w:bidi="ar-SA"/>
+              </w:rPr>
+              <w:t>The user will need to be able to contact Fun Farms</w:t>
+            </w:r>
+          </w:p>
+          <w:p>
+            <w:pPr>
+              <w:pStyle w:val="Normal"/>
+              <w:widowControl w:val="false"/>
+              <w:suppressAutoHyphens w:val="true"/>
+              <w:spacing w:lineRule="auto" w:line="240" w:before="0" w:after="0"/>
+              <w:jc w:val="left"/>
+              <w:rPr>
+                <w:rFonts w:ascii="Calibri" w:hAnsi="Calibri" w:eastAsia="Calibri" w:cs=""/>
+                <w:kern w:val="0"/>
+                <w:sz w:val="22"/>
+                <w:szCs w:val="22"/>
+                <w:lang w:val="en-GB" w:eastAsia="en-US" w:bidi="ar-SA"/>
+              </w:rPr>
+            </w:pPr>
+            <w:r>
+              <w:rPr>
+                <w:rFonts w:eastAsia="Calibri" w:cs=""/>
+                <w:kern w:val="0"/>
+                <w:sz w:val="22"/>
+                <w:szCs w:val="22"/>
+                <w:lang w:val="en-GB" w:eastAsia="en-US" w:bidi="ar-SA"/>
+              </w:rPr>
+            </w:r>
+          </w:p>
+          <w:p>
+            <w:pPr>
+              <w:pStyle w:val="Normal"/>
+              <w:widowControl w:val="false"/>
+              <w:suppressAutoHyphens w:val="true"/>
+              <w:spacing w:lineRule="auto" w:line="240" w:before="0" w:after="0"/>
+              <w:jc w:val="left"/>
               <w:rPr>
                 <w:rFonts w:eastAsia="Calibri"/>
-                <w:bCs/>
-                <w:color w:val="2F5496" w:themeColor="accent5" w:themeShade="bf"/>
-                <w:kern w:val="0"/>
-                <w:sz w:val="22"/>
-                <w:szCs w:val="22"/>
-                <w:lang w:val="en-GB" w:eastAsia="en-US" w:bidi="ar-SA"/>
-              </w:rPr>
-            </w:r>
-          </w:p>
-          <w:p>
-            <w:pPr>
-              <w:pStyle w:val="Default"/>
-              <w:widowControl/>
-              <w:spacing w:before="0" w:after="0"/>
-              <w:jc w:val="left"/>
-              <w:rPr>
-                <w:bCs/>
-                <w:color w:val="2F5496" w:themeColor="accent5" w:themeShade="bf"/>
-                <w:sz w:val="22"/>
-                <w:szCs w:val="22"/>
-              </w:rPr>
-            </w:pPr>
-            <w:r>
-              <w:rPr>
-                <w:rFonts w:eastAsia="Calibri"/>
-                <w:bCs/>
-                <w:color w:val="2F5496" w:themeColor="accent5" w:themeShade="bf"/>
-                <w:kern w:val="0"/>
-                <w:sz w:val="22"/>
-                <w:szCs w:val="22"/>
-                <w:lang w:val="en-GB" w:eastAsia="en-US" w:bidi="ar-SA"/>
-              </w:rPr>
-            </w:r>
-          </w:p>
-          <w:p>
-            <w:pPr>
-              <w:pStyle w:val="Normal"/>
-              <w:widowControl/>
-              <w:spacing w:lineRule="auto" w:line="240" w:before="0" w:after="0"/>
-              <w:jc w:val="left"/>
-              <w:rPr>
-                <w:rFonts w:ascii="Calibri" w:hAnsi="Calibri" w:eastAsia="Calibri" w:cs=""/>
                 <w:kern w:val="0"/>
                 <w:sz w:val="22"/>
                 <w:szCs w:val="22"/>
@@ -1043,23 +1155,19 @@
                 <w:szCs w:val="22"/>
                 <w:lang w:val="en-GB" w:eastAsia="en-US" w:bidi="ar-SA"/>
               </w:rPr>
-              <w:t>The website will need to display the location, the opening and closing times, the goods and services the that Fun Farms provides. The website will need a logo and pictures for the petting zoo</w:t>
-            </w:r>
-          </w:p>
-          <w:p>
-            <w:pPr>
-              <w:pStyle w:val="Normal"/>
-              <w:widowControl/>
-              <w:spacing w:lineRule="auto" w:line="240" w:before="0" w:after="0"/>
-              <w:jc w:val="left"/>
-              <w:rPr>
-                <w:rFonts w:ascii="Calibri" w:hAnsi="Calibri" w:eastAsia="Calibri" w:cs=""/>
-                <w:kern w:val="0"/>
-                <w:sz w:val="22"/>
-                <w:szCs w:val="22"/>
-                <w:lang w:val="en-GB" w:eastAsia="en-US" w:bidi="ar-SA"/>
-              </w:rPr>
-            </w:pPr>
+              <w:t xml:space="preserve">All images on the website must use </w:t>
+            </w:r>
+            <w:r>
+              <w:rPr>
+                <w:rFonts w:eastAsia="Calibri" w:cs="" w:cstheme="minorBidi" w:eastAsiaTheme="minorHAnsi"/>
+                <w:color w:val="auto"/>
+                <w:kern w:val="0"/>
+                <w:sz w:val="22"/>
+                <w:szCs w:val="22"/>
+                <w:lang w:val="en-GB" w:eastAsia="en-US" w:bidi="ar-SA"/>
+              </w:rPr>
+              <w:t>a suitable</w:t>
+            </w:r>
             <w:r>
               <w:rPr>
                 <w:rFonts w:eastAsia="Calibri" w:cs=""/>
@@ -1068,31 +1176,7 @@
                 <w:szCs w:val="22"/>
                 <w:lang w:val="en-GB" w:eastAsia="en-US" w:bidi="ar-SA"/>
               </w:rPr>
-            </w:r>
-          </w:p>
-          <w:p>
-            <w:pPr>
-              <w:pStyle w:val="Normal"/>
-              <w:widowControl/>
-              <w:spacing w:lineRule="auto" w:line="240" w:before="0" w:after="0"/>
-              <w:jc w:val="left"/>
-              <w:rPr>
-                <w:rFonts w:eastAsia="Calibri"/>
-                <w:kern w:val="0"/>
-                <w:sz w:val="22"/>
-                <w:szCs w:val="22"/>
-                <w:lang w:val="en-GB" w:eastAsia="en-US" w:bidi="ar-SA"/>
-              </w:rPr>
-            </w:pPr>
-            <w:r>
-              <w:rPr>
-                <w:rFonts w:eastAsia="Calibri" w:cs=""/>
-                <w:kern w:val="0"/>
-                <w:sz w:val="22"/>
-                <w:szCs w:val="22"/>
-                <w:lang w:val="en-GB" w:eastAsia="en-US" w:bidi="ar-SA"/>
-              </w:rPr>
-              <w:t>All images on the website must use an alt attribute</w:t>
+              <w:t xml:space="preserve"> alt attribute</w:t>
             </w:r>
           </w:p>
         </w:tc>
@@ -1559,6 +1643,7 @@
     <w:qFormat/>
     <w:pPr>
       <w:widowControl/>
+      <w:suppressAutoHyphens w:val="true"/>
       <w:bidi w:val="0"/>
       <w:spacing w:lineRule="auto" w:line="259" w:before="0" w:after="160"/>
       <w:jc w:val="left"/>
@@ -1663,12 +1748,13 @@
     <w:rsid w:val="008f76a7"/>
     <w:pPr>
       <w:widowControl/>
+      <w:suppressAutoHyphens w:val="true"/>
       <w:bidi w:val="0"/>
       <w:spacing w:lineRule="auto" w:line="240" w:before="0" w:after="0"/>
       <w:jc w:val="left"/>
     </w:pPr>
     <w:rPr>
-      <w:rFonts w:ascii="Arial" w:hAnsi="Arial" w:cs="Arial" w:eastAsia="Calibri"/>
+      <w:rFonts w:ascii="Arial" w:hAnsi="Arial" w:eastAsia="Calibri" w:cs="Arial"/>
       <w:color w:val="000000"/>
       <w:kern w:val="0"/>
       <w:sz w:val="24"/>
@@ -1724,6 +1810,7 @@
     <w:rsid w:val="000a7a71"/>
     <w:pPr>
       <w:widowControl/>
+      <w:suppressAutoHyphens w:val="true"/>
       <w:bidi w:val="0"/>
       <w:spacing w:lineRule="auto" w:line="240" w:before="0" w:after="0"/>
       <w:jc w:val="left"/>

</xml_diff>